<commit_message>
vault backup: 2023-04-25 20:17:48
Affected files:
.obsidian/workspace.json
WiFi-Share/Schweißtechnik/Fragen & Antworten 1.md
WiFi-Share/Schweißtechnik/Fragen & Antworten.docx
</commit_message>
<xml_diff>
--- a/WiFi-Share/Schweißtechnik/Fragen & Antworten.docx
+++ b/WiFi-Share/Schweißtechnik/Fragen & Antworten.docx
@@ -22,7 +22,7 @@
         <w:t xml:space="preserve">Antworten</w:t>
       </w:r>
     </w:p>
-    <w:bookmarkStart w:id="38" w:name="schweißerprüfung-nach-en-iso-9606--1"/>
+    <w:bookmarkStart w:id="39" w:name="schweißerprüfung-nach-en-iso-9606--1"/>
     <w:p>
       <w:pPr>
         <w:pStyle w:val="Heading1"/>
@@ -98,7 +98,7 @@
         <w:pStyle w:val="FirstParagraph"/>
       </w:pPr>
       <w:r>
-        <w:t xml:space="preserve">Wie wird der Massivdraht gemäß der EN ISO 9606-1 gekennzeichnet?</w:t>
+        <w:t xml:space="preserve">Wie wird der Massivdraht gemäß der EN ISO 9606 -1 gekennzeichnet?</w:t>
       </w:r>
     </w:p>
     <w:p>
@@ -215,260 +215,13 @@
       </w:r>
     </w:p>
     <w:bookmarkEnd w:id="20"/>
-    <w:bookmarkStart w:id="22" w:name="bestätigung-der-gültigkeit"/>
+    <w:bookmarkStart w:id="25" w:name="bestätigung-der-gültigkeit"/>
     <w:p>
       <w:pPr>
         <w:pStyle w:val="Heading3"/>
       </w:pPr>
       <w:r>
         <w:t xml:space="preserve">Bestätigung der Gültigkeit</w:t>
-      </w:r>
-    </w:p>
-    <w:p>
-      <w:r>
-        <w:pict>
-          <v:rect style="width:0;height:1.5pt" o:hralign="center" o:hrstd="t" o:hr="t"/>
-        </w:pict>
-      </w:r>
-    </w:p>
-    <w:p>
-      <w:pPr>
-        <w:pStyle w:val="FirstParagraph"/>
-      </w:pPr>
-      <w:r>
-        <w:t xml:space="preserve">Wann beginnt die Gültigkeit der Schweißer-Zertifikate gemäß deiner Antwort?</w:t>
-      </w:r>
-    </w:p>
-    <w:p>
-      <w:pPr>
-        <w:pStyle w:val="BodyText"/>
-      </w:pPr>
-      <w:r>
-        <w:t xml:space="preserve">Die Gültigkeit der Schweißer Zertifikate beginnt mit dem Datum der Prüfung</w:t>
-      </w:r>
-    </w:p>
-    <w:p>
-      <w:r>
-        <w:pict>
-          <v:rect style="width:0;height:1.5pt" o:hralign="center" o:hrstd="t" o:hr="t"/>
-        </w:pict>
-      </w:r>
-    </w:p>
-    <w:p>
-      <w:pPr>
-        <w:pStyle w:val="FirstParagraph"/>
-      </w:pPr>
-      <w:r>
-        <w:t xml:space="preserve">Wie oft muss die Qualifikation des Schweißers für einen Schweißprozess bestätigt werden und wer kann diese Bestätigung vornehmen?</w:t>
-      </w:r>
-    </w:p>
-    <w:p>
-      <w:pPr>
-        <w:pStyle w:val="BodyText"/>
-      </w:pPr>
-      <w:r>
-        <w:t xml:space="preserve">Die Qualifikation des Schweißers für einen Schweißprozess müssen alle 6 Monate von der Schweißaufsichtsperson oder dem Prüfer/der Prüfstelle bestätigt werden.</w:t>
-      </w:r>
-    </w:p>
-    <w:p>
-      <w:r>
-        <w:pict>
-          <v:rect style="width:0;height:1.5pt" o:hralign="center" o:hrstd="t" o:hr="t"/>
-        </w:pict>
-      </w:r>
-    </w:p>
-    <w:p>
-      <w:pPr>
-        <w:pStyle w:val="FirstParagraph"/>
-      </w:pPr>
-      <w:r>
-        <w:t xml:space="preserve">Wie lange kann die Gültigkeit einer Schweißer-Prüfungsbescheinigung verlängert werden und was sind die Voraussetzungen für die Verlängerung?</w:t>
-      </w:r>
-    </w:p>
-    <w:p>
-      <w:pPr>
-        <w:pStyle w:val="BodyText"/>
-      </w:pPr>
-      <w:r>
-        <w:t xml:space="preserve">Es muss bestätigt werden, dass der Schweißer innerhalb des ursprünglichen Geltungsbereiches geschweißt hat und dadurch wird die Gültigkeit der Schweißer-Prüfungsbescheinigung für einen weiteren Zeitraum von 6 Monaten verlängert.</w:t>
-      </w:r>
-    </w:p>
-    <w:p>
-      <w:r>
-        <w:pict>
-          <v:rect style="width:0;height:1.5pt" o:hralign="center" o:hrstd="t" o:hr="t"/>
-        </w:pict>
-      </w:r>
-    </w:p>
-    <w:p>
-      <w:pPr>
-        <w:pStyle w:val="FirstParagraph"/>
-      </w:pPr>
-      <w:r>
-        <w:t xml:space="preserve">Welcher Unterabschnitt in der EN ISO 9606 -1 regelt die Wahlmöglichkeiten zur Verlängerung der Schweißer-Prüfbescheinigung laut deiner Antwort?</w:t>
-      </w:r>
-    </w:p>
-    <w:p>
-      <w:pPr>
-        <w:pStyle w:val="BodyText"/>
-      </w:pPr>
-      <w:r>
-        <w:t xml:space="preserve">Dieser Unterabschnitt gilt für alle Wahlmöglichkeiten der in 9.3 der EN ISo 9606-1 festgelegten Verlängerung der Schweißer- Prüfbescheinigung.</w:t>
-      </w:r>
-    </w:p>
-    <w:p>
-      <w:r>
-        <w:pict>
-          <v:rect style="width:0;height:1.5pt" o:hralign="center" o:hrstd="t" o:hr="t"/>
-        </w:pict>
-      </w:r>
-    </w:p>
-    <w:bookmarkStart w:id="21" w:name="verlängerung-der-qualifikation"/>
-    <w:p>
-      <w:pPr>
-        <w:pStyle w:val="Heading4"/>
-      </w:pPr>
-      <w:r>
-        <w:t xml:space="preserve">Verlängerung der Qualifikation</w:t>
-      </w:r>
-    </w:p>
-    <w:p>
-      <w:r>
-        <w:pict>
-          <v:rect style="width:0;height:1.5pt" o:hralign="center" o:hrstd="t" o:hr="t"/>
-        </w:pict>
-      </w:r>
-    </w:p>
-    <w:p>
-      <w:pPr>
-        <w:pStyle w:val="FirstParagraph"/>
-      </w:pPr>
-      <w:r>
-        <w:t xml:space="preserve">Wer ist für die Verlängerung der Qualifikation eines Schweißers verantwortlich?</w:t>
-      </w:r>
-    </w:p>
-    <w:p>
-      <w:pPr>
-        <w:pStyle w:val="BodyText"/>
-      </w:pPr>
-      <w:r>
-        <w:t xml:space="preserve">Die Verlängerung der Qualifikation ist durch einen Prüfer eine Prüfstelle durchzuführen.</w:t>
-      </w:r>
-    </w:p>
-    <w:p>
-      <w:r>
-        <w:pict>
-          <v:rect style="width:0;height:1.5pt" o:hralign="center" o:hrstd="t" o:hr="t"/>
-        </w:pict>
-      </w:r>
-    </w:p>
-    <w:p>
-      <w:pPr>
-        <w:pStyle w:val="FirstParagraph"/>
-      </w:pPr>
-      <w:r>
-        <w:t xml:space="preserve">Wie oft muss die Fähigkeit des Schweßers überprüft werden?</w:t>
-      </w:r>
-    </w:p>
-    <w:p>
-      <w:pPr>
-        <w:pStyle w:val="BodyText"/>
-      </w:pPr>
-      <w:r>
-        <w:t xml:space="preserve">a) Der Schweißer muss die Prüfung alle 3 Jahre wiederholen.</w:t>
-      </w:r>
-    </w:p>
-    <w:p>
-      <w:pPr>
-        <w:pStyle w:val="BodyText"/>
-      </w:pPr>
-      <w:r>
-        <w:t xml:space="preserve">Die Fähigkeit des Schweißers muss regelmäßig nach einem der folgenden Verfahren überprüft werden.</w:t>
-      </w:r>
-      <w:r>
-        <w:br/>
-      </w:r>
-      <w:r>
-        <w:t xml:space="preserve">a) Der Schweißer muss die Prüfung alle 3 Jahre wiederholen.</w:t>
-      </w:r>
-      <w:r>
-        <w:br/>
-      </w:r>
-      <w:r>
-        <w:t xml:space="preserve">b ) Alle 2 Jahre müssen zwei Schweißnähte, die in den letzten 6 Monaten der Gültigkeit geschweißt werden, mittels Durchstrahlungsprüfung. Ultraschallprüfung oder zerstörender Prüfung geprüft und dokumentiert werden. Die Schweißnähte müssen die Bewertungsbedingungen für Unregelmäßigkeiten erfüllen, die in Abschnitt 7 der EN ISO 9606-1 festgelegt sind. Die geprüfte Schweißnaht muss die ursprünglichen Prüfbedingungen reproduzieren, ausgenommen für die Dicke und den Rohraußendurchmesser. Diese Prüfungen verlängerm die Schweißer Prüfungsbescheinigung für weitere 2 Jahre.</w:t>
-      </w:r>
-      <w:r>
-        <w:br/>
-      </w:r>
-      <w:r>
-        <w:t xml:space="preserve">c) Die Qualifikationen eines Schweißßers für eine Bescheinigung sind so lange gültig, wie der Nachweis nach 9.2 der EN ISo 9606-1 bestätigt ist und unter der Voraussetzung, dass folgende Bedingungen ertulIt Sina.</w:t>
-      </w:r>
-      <w:r>
-        <w:br/>
-      </w:r>
-      <w:r>
-        <w:t xml:space="preserve">Der Schweißer arbeitet für den gleichen Hersteller, für den er oder sie qualifiziert ist und der für die Fertigung des Produktes verantwortlich ist.</w:t>
-      </w:r>
-      <w:r>
-        <w:br/>
-      </w:r>
-      <w:r>
-        <w:t xml:space="preserve">Das Qualitätsprogramm des Herstellers wurde nach ISo 3834-2 oder ISo 3834-3 verfiziert;</w:t>
-      </w:r>
-      <w:r>
-        <w:br/>
-      </w:r>
-      <w:r>
-        <w:t xml:space="preserve">Der Hersteller hat dokumentiert, dass der Schweißnähteeinwandfreier Qualität auf Grundlage Anwendungsnormen hergestellt hat; die untersuchten Schweißnähte müssen folgende</w:t>
-      </w:r>
-      <w:r>
-        <w:br/>
-      </w:r>
-      <w:r>
-        <w:t xml:space="preserve">Bedingungen bestätigen; Schweißposition, Nahtart /FW BW), mit Schweißbadsicherung (mb) oder ohne Schweißbadsicherung (nb).</w:t>
-      </w:r>
-      <w:r>
-        <w:br/>
-      </w:r>
-      <w:r>
-        <w:rPr>
-          <w:bCs/>
-          <w:b/>
-        </w:rPr>
-        <w:t xml:space="preserve">mb</w:t>
-      </w:r>
-      <w:r>
-        <w:t xml:space="preserve"> </w:t>
-      </w:r>
-      <w:r>
-        <w:t xml:space="preserve">- mit Bad</w:t>
-      </w:r>
-      <w:r>
-        <w:br/>
-      </w:r>
-      <w:r>
-        <w:rPr>
-          <w:bCs/>
-          <w:b/>
-        </w:rPr>
-        <w:t xml:space="preserve">nm</w:t>
-      </w:r>
-      <w:r>
-        <w:t xml:space="preserve"> </w:t>
-      </w:r>
-      <w:r>
-        <w:t xml:space="preserve">- nix Bad</w:t>
-      </w:r>
-    </w:p>
-    <w:bookmarkEnd w:id="21"/>
-    <w:bookmarkEnd w:id="22"/>
-    <w:bookmarkStart w:id="26" w:name="unfallverhütung"/>
-    <w:p>
-      <w:pPr>
-        <w:pStyle w:val="Heading3"/>
-      </w:pPr>
-      <w:r>
-        <w:t xml:space="preserve">Unfallverhütung</w:t>
       </w:r>
     </w:p>
     <w:p>
@@ -480,18 +233,18 @@
           <wp:inline>
             <wp:extent cx="228600" cy="228600"/>
             <wp:effectExtent b="0" l="0" r="0" t="0"/>
-            <wp:docPr descr="" title="" id="24" name="Picture"/>
+            <wp:docPr descr="" title="" id="22" name="Picture"/>
             <a:graphic>
               <a:graphicData uri="http://schemas.openxmlformats.org/drawingml/2006/picture">
                 <pic:pic>
                   <pic:nvPicPr>
-                    <pic:cNvPr descr="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" id="25" name="Picture"/>
+                    <pic:cNvPr descr="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" id="23" name="Picture"/>
                     <pic:cNvPicPr>
                       <a:picLocks noChangeArrowheads="1" noChangeAspect="1"/>
                     </pic:cNvPicPr>
                   </pic:nvPicPr>
                   <pic:blipFill>
-                    <a:blip r:embed="rId23"/>
+                    <a:blip r:embed="rId21"/>
                     <a:stretch>
                       <a:fillRect/>
                     </a:stretch>
@@ -523,13 +276,249 @@
         <w:pStyle w:val="BodyText"/>
       </w:pPr>
       <w:r>
-        <w:t xml:space="preserve">Die Antwort ist falsch</w:t>
-      </w:r>
-    </w:p>
-    <w:p>
-      <w:pPr>
-        <w:pStyle w:val="BodyText"/>
-      </w:pPr>
+        <w:t xml:space="preserve">Note</w:t>
+      </w:r>
+    </w:p>
+    <w:p>
+      <w:pPr>
+        <w:pStyle w:val="BodyText"/>
+      </w:pPr>
+      <w:r>
+        <w:t xml:space="preserve">Korrigieren bis -&gt;</w:t>
+      </w:r>
+    </w:p>
+    <w:p>
+      <w:r>
+        <w:pict>
+          <v:rect style="width:0;height:1.5pt" o:hralign="center" o:hrstd="t" o:hr="t"/>
+        </w:pict>
+      </w:r>
+    </w:p>
+    <w:p>
+      <w:pPr>
+        <w:pStyle w:val="FirstParagraph"/>
+      </w:pPr>
+      <w:r>
+        <w:t xml:space="preserve">Wann beginnt die Gültigkeit der Schweißer-Zertifikate?</w:t>
+      </w:r>
+    </w:p>
+    <w:p>
+      <w:pPr>
+        <w:pStyle w:val="BodyText"/>
+      </w:pPr>
+      <w:r>
+        <w:t xml:space="preserve">Die Gültigkeit der Schweißer Zertifikate beginnt mit dem Datum der Prüfung.</w:t>
+      </w:r>
+    </w:p>
+    <w:p>
+      <w:r>
+        <w:pict>
+          <v:rect style="width:0;height:1.5pt" o:hralign="center" o:hrstd="t" o:hr="t"/>
+        </w:pict>
+      </w:r>
+    </w:p>
+    <w:p>
+      <w:pPr>
+        <w:pStyle w:val="FirstParagraph"/>
+      </w:pPr>
+      <w:r>
+        <w:t xml:space="preserve">Wie oft muss die Qualifikation des Schweißers für einen Schweißprozess bestätigt werden und wer kann diese Bestätigung vornehmen?</w:t>
+      </w:r>
+    </w:p>
+    <w:p>
+      <w:pPr>
+        <w:pStyle w:val="BodyText"/>
+      </w:pPr>
+      <w:r>
+        <w:t xml:space="preserve">Die Qualifikation des Schweißers für einen Schweißprozess müssen alle 6 Monate von der Schweißaufsichtsperson oder dem Prüfer/der Prüfstelle bestätigt werden.</w:t>
+      </w:r>
+    </w:p>
+    <w:p>
+      <w:r>
+        <w:pict>
+          <v:rect style="width:0;height:1.5pt" o:hralign="center" o:hrstd="t" o:hr="t"/>
+        </w:pict>
+      </w:r>
+    </w:p>
+    <w:p>
+      <w:pPr>
+        <w:pStyle w:val="FirstParagraph"/>
+      </w:pPr>
+      <w:r>
+        <w:t xml:space="preserve">Wie lange kann die Gültigkeit einer Schweißer-Prüfungsbescheinigung verlängert werden und was sind die Voraussetzungen für die Verlängerung?</w:t>
+      </w:r>
+    </w:p>
+    <w:p>
+      <w:pPr>
+        <w:pStyle w:val="BodyText"/>
+      </w:pPr>
+      <w:r>
+        <w:t xml:space="preserve">Es muss bestätigt werden, dass der Schweißer innerhalb des ursprünglichen Geltungsbereiches geschweißt hat und dadurch wird die Gültigkeit der Schweißer-Prüfungsbescheinigung für einen weiteren Zeitraum von 6 Monaten verlängert.</w:t>
+      </w:r>
+    </w:p>
+    <w:p>
+      <w:r>
+        <w:pict>
+          <v:rect style="width:0;height:1.5pt" o:hralign="center" o:hrstd="t" o:hr="t"/>
+        </w:pict>
+      </w:r>
+    </w:p>
+    <w:p>
+      <w:pPr>
+        <w:pStyle w:val="FirstParagraph"/>
+      </w:pPr>
+      <w:r>
+        <w:t xml:space="preserve">Welcher Unterabschnitt in der EN ISO 9606 -1 regelt die Wahlmöglichkeiten zur Verlängerung der Schweißer-Prüfbescheinigung laut?</w:t>
+      </w:r>
+    </w:p>
+    <w:p>
+      <w:pPr>
+        <w:pStyle w:val="BodyText"/>
+      </w:pPr>
+      <w:r>
+        <w:t xml:space="preserve">Dieser Unterabschnitt gilt für alle Wahlmöglichkeiten der in 9.3 der EN ISo 9606-1 festgelegten Verlängerung der Schweißer- Prüfbescheinigung.</w:t>
+      </w:r>
+    </w:p>
+    <w:p>
+      <w:r>
+        <w:pict>
+          <v:rect style="width:0;height:1.5pt" o:hralign="center" o:hrstd="t" o:hr="t"/>
+        </w:pict>
+      </w:r>
+    </w:p>
+    <w:bookmarkStart w:id="24" w:name="verlängerung-der-qualifikation"/>
+    <w:p>
+      <w:pPr>
+        <w:pStyle w:val="Heading4"/>
+      </w:pPr>
+      <w:r>
+        <w:t xml:space="preserve">Verlängerung der Qualifikation</w:t>
+      </w:r>
+    </w:p>
+    <w:p>
+      <w:r>
+        <w:pict>
+          <v:rect style="width:0;height:1.5pt" o:hralign="center" o:hrstd="t" o:hr="t"/>
+        </w:pict>
+      </w:r>
+    </w:p>
+    <w:p>
+      <w:pPr>
+        <w:pStyle w:val="FirstParagraph"/>
+      </w:pPr>
+      <w:r>
+        <w:t xml:space="preserve">Wer ist für die Verlängerung der Qualifikation eines Schweißers verantwortlich?</w:t>
+      </w:r>
+    </w:p>
+    <w:p>
+      <w:pPr>
+        <w:pStyle w:val="BodyText"/>
+      </w:pPr>
+      <w:r>
+        <w:t xml:space="preserve">Die Verlängerung der Qualifikation ist durch einen Prüfer/eine Prüfstelle durchzuführen.</w:t>
+      </w:r>
+    </w:p>
+    <w:p>
+      <w:r>
+        <w:pict>
+          <v:rect style="width:0;height:1.5pt" o:hralign="center" o:hrstd="t" o:hr="t"/>
+        </w:pict>
+      </w:r>
+    </w:p>
+    <w:p>
+      <w:pPr>
+        <w:pStyle w:val="BlockText"/>
+      </w:pPr>
+      <w:r>
+        <w:t xml:space="preserve">zusammenfassen</w:t>
+      </w:r>
+    </w:p>
+    <w:p>
+      <w:pPr>
+        <w:pStyle w:val="FirstParagraph"/>
+      </w:pPr>
+      <w:r>
+        <w:t xml:space="preserve">Welche Verfahren gibt es, um die Fähigkeit eines Schweißers zu überprüfen und wie oft soll es geschehen?</w:t>
+      </w:r>
+    </w:p>
+    <w:p>
+      <w:pPr>
+        <w:pStyle w:val="BodyText"/>
+      </w:pPr>
+      <w:r>
+        <w:t xml:space="preserve">Die Fähigkeit des Schweißers muss regelmäßig nach einem der folgenden Verfahren überprüft werden.</w:t>
+      </w:r>
+      <w:r>
+        <w:br/>
+      </w:r>
+      <w:r>
+        <w:t xml:space="preserve">a) Der Schweißer muss die Prüfung alle 3 Jahre wiederholen.</w:t>
+      </w:r>
+      <w:r>
+        <w:br/>
+      </w:r>
+      <w:r>
+        <w:t xml:space="preserve">b ) Alle 2 Jahre müssen zwei Schweißnähte, die in den letzten 6 Monaten der Gültigkeit geschweißt werden, mittels Durchstrahlungsprüfung. Ultraschallprüfung oder zerstörender Prüfung geprüft und dokumentiert werden. Die Schweißnähte müssen die Bewertungsbedingungen für Unregelmäßigkeiten erfüllen, die in Abschnitt 7 der EN ISO 9606-1 festgelegt sind. Die geprüfte Schweißnaht muss die ursprünglichen Prüfbedingungen reproduzieren, ausgenommen für die Dicke und den Rohraußendurchmesser. Diese Prüfungen verlängerm die Schweißer Prüfungsbescheinigung für weitere 2 Jahre.</w:t>
+      </w:r>
+      <w:r>
+        <w:br/>
+      </w:r>
+      <w:r>
+        <w:t xml:space="preserve">c) Die Qualifikationen eines Schweißßers für eine Bescheinigung sind so lange gültig, wie der Nachweis nach 9.2 der EN ISO 9606 -1 bestätigt ist und unter der Voraussetzung, dass folgende Bedingungen erfüllt sind.</w:t>
+      </w:r>
+    </w:p>
+    <w:p>
+      <w:pPr>
+        <w:pStyle w:val="BodyText"/>
+      </w:pPr>
+      <w:r>
+        <w:t xml:space="preserve">Der Schweißer arbeitet für den gleichen Hersteller, für den er oder sie qualifiziert ist und der für die Fertigung des Produktes verantwortlich ist.</w:t>
+      </w:r>
+    </w:p>
+    <w:p>
+      <w:pPr>
+        <w:pStyle w:val="BodyText"/>
+      </w:pPr>
+      <w:r>
+        <w:t xml:space="preserve">Das Qualitätsprogramm des Herstellers wurde nach ISO 3834 -2 oder ISO 3834 -3 verfiziert;</w:t>
+      </w:r>
+    </w:p>
+    <w:p>
+      <w:pPr>
+        <w:pStyle w:val="BodyText"/>
+      </w:pPr>
+      <w:r>
+        <w:t xml:space="preserve">Der Hersteller hat dokumentiert, dass der Schweißnähteeinwandfreier Qualität auf Grundlage Anwendungsnormen hergestellt hat; die untersuchten Schweißnähte müssen folgende Bedingungen bestätigen; Schweißposition, Nahtart /FW BW), mit Schweißbadsicherung (mb) oder ohne Schweißbadsicherung (nb).</w:t>
+      </w:r>
+    </w:p>
+    <w:bookmarkEnd w:id="24"/>
+    <w:bookmarkEnd w:id="25"/>
+    <w:bookmarkStart w:id="26" w:name="unfallverhütung"/>
+    <w:p>
+      <w:pPr>
+        <w:pStyle w:val="Heading3"/>
+      </w:pPr>
+      <w:r>
+        <w:t xml:space="preserve">Unfallverhütung</w:t>
+      </w:r>
+    </w:p>
+    <w:p>
+      <w:r>
+        <w:pict>
+          <v:rect style="width:0;height:1.5pt" o:hralign="center" o:hrstd="t" o:hr="t"/>
+        </w:pict>
+      </w:r>
+    </w:p>
+    <w:p>
+      <w:pPr>
+        <w:pStyle w:val="FirstParagraph"/>
+      </w:pPr>
+      <w:r>
+        <w:t xml:space="preserve">? FRAGE</w:t>
+      </w:r>
+      <w:r>
+        <w:br/>
+      </w:r>
       <w:r>
         <w:t xml:space="preserve">Schweißßstromquellen die für Arbeiten in Kesseln und engen Räumen geeignet sind (unter erhöhter elektrischen Gefährdung verwendetwerden dürfen), werden mit dem Kennbuchstaben S oder K gekennzeichnet.</w:t>
       </w:r>
@@ -569,9 +558,11 @@
       <w:r>
         <w:t xml:space="preserve">Welche Sicherheitsvorkehrungen sollten getroffen werden, bevor mit Schneid- und Schweissarbeiten begonnen wird?</w:t>
       </w:r>
-      <w:r>
-        <w:br/>
-      </w:r>
+    </w:p>
+    <w:p>
+      <w:pPr>
+        <w:pStyle w:val="BodyText"/>
+      </w:pPr>
       <w:r>
         <w:t xml:space="preserve">Bei Schneid- und Schweilarbeiten in feuer- und explosionsgefährdeten Räumen müssen vor Beginn der Arbeiten alle Gefahrengüter entfernt werden.</w:t>
       </w:r>
@@ -590,9 +581,11 @@
       <w:r>
         <w:t xml:space="preserve">Welche Schäden können UV-Strahlen auf unbedeckten Körperteilen verursachen?</w:t>
       </w:r>
-      <w:r>
-        <w:br/>
-      </w:r>
+    </w:p>
+    <w:p>
+      <w:pPr>
+        <w:pStyle w:val="BodyText"/>
+      </w:pPr>
       <w:r>
         <w:t xml:space="preserve">UV-Strahlen können auf unbedeckten Körperteilen Verbrennungen verursachen.</w:t>
       </w:r>
@@ -611,9 +604,11 @@
       <w:r>
         <w:t xml:space="preserve">Waurm muss der Schweißrauch abgesaugt werden?</w:t>
       </w:r>
-      <w:r>
-        <w:br/>
-      </w:r>
+    </w:p>
+    <w:p>
+      <w:pPr>
+        <w:pStyle w:val="BodyText"/>
+      </w:pPr>
       <w:r>
         <w:t xml:space="preserve">Da der Schweißrauch eine Gesundheitsgefährdung darstellt muss er abgesaugt werden.</w:t>
       </w:r>
@@ -632,9 +627,11 @@
       <w:r>
         <w:t xml:space="preserve">Wofür braucht man die Atumschutzgeräte beim Schweißen?</w:t>
       </w:r>
-      <w:r>
-        <w:br/>
-      </w:r>
+    </w:p>
+    <w:p>
+      <w:pPr>
+        <w:pStyle w:val="BodyText"/>
+      </w:pPr>
       <w:r>
         <w:t xml:space="preserve">Atemschutzgeräte bieten vor Sauerstoffmangel einen Schutz.</w:t>
       </w:r>
@@ -651,11 +648,13 @@
         <w:pStyle w:val="FirstParagraph"/>
       </w:pPr>
       <w:r>
-        <w:t xml:space="preserve">Was muss bei Wartungsarbeiten an einmem Schweijßgerät immer beachtet werden_</w:t>
-      </w:r>
-      <w:r>
-        <w:br/>
-      </w:r>
+        <w:t xml:space="preserve">Was muss bei Wartungsarbeiten an einmem Schweijßgerät immer beachtet werden?</w:t>
+      </w:r>
+    </w:p>
+    <w:p>
+      <w:pPr>
+        <w:pStyle w:val="BodyText"/>
+      </w:pPr>
       <w:r>
         <w:t xml:space="preserve">Bei Wartungsarbeiten an einem Schweißgerät muss immer der Netzstecker gezogen werden.</w:t>
       </w:r>
@@ -674,9 +673,11 @@
       <w:r>
         <w:t xml:space="preserve">Was sind die Auswirkungen von Wechselstrom auf den menschlichen Körper?</w:t>
       </w:r>
-      <w:r>
-        <w:br/>
-      </w:r>
+    </w:p>
+    <w:p>
+      <w:pPr>
+        <w:pStyle w:val="BodyText"/>
+      </w:pPr>
       <w:r>
         <w:t xml:space="preserve">Wechselstrom, kann bei durchströmen des menschlichen Körpers schon ab 35 mA Herzkammerflimmern auslösen.</w:t>
       </w:r>
@@ -695,9 +696,11 @@
       <w:r>
         <w:t xml:space="preserve">Dürfen die Gasflaschen mit Hilfe von Latenhebemagnet transportiert werden?</w:t>
       </w:r>
-      <w:r>
-        <w:br/>
-      </w:r>
+    </w:p>
+    <w:p>
+      <w:pPr>
+        <w:pStyle w:val="BodyText"/>
+      </w:pPr>
       <w:r>
         <w:t xml:space="preserve">Mit einem Lastenhebemagnet dürfen auf keinen Fall Gasflaschen transportiert werden.</w:t>
       </w:r>
@@ -716,11 +719,13 @@
       <w:r>
         <w:t xml:space="preserve">Was ist der Zweck des Schutzschirms?</w:t>
       </w:r>
-      <w:r>
-        <w:br/>
-      </w:r>
-      <w:r>
-        <w:t xml:space="preserve">Durch Schutzschirme wird beim Lichtbogenschweißen die Umgebung gegen gefährliche Strahlen geschützt</w:t>
+    </w:p>
+    <w:p>
+      <w:pPr>
+        <w:pStyle w:val="BodyText"/>
+      </w:pPr>
+      <w:r>
+        <w:t xml:space="preserve">Durch Schutzschirme wird beim Lichtbogenschweißen die Umgebung gegen gefährliche Strahlen geschützt.</w:t>
       </w:r>
     </w:p>
     <w:p>
@@ -737,9 +742,11 @@
       <w:r>
         <w:t xml:space="preserve">Wie sollten Gasflaschen richtig gelagert und transportiert werden?</w:t>
       </w:r>
-      <w:r>
-        <w:br/>
-      </w:r>
+    </w:p>
+    <w:p>
+      <w:pPr>
+        <w:pStyle w:val="BodyText"/>
+      </w:pPr>
       <w:r>
         <w:t xml:space="preserve">Bei Transport von Gasflaschen ist immer die Schutzkappe aufzuschrauben.</w:t>
       </w:r>
@@ -758,9 +765,11 @@
       <w:r>
         <w:t xml:space="preserve">Welche Maßnahmen sind erforderlich, wenn die Kleidung eines Arbeitskollegen in Brand gerät?</w:t>
       </w:r>
-      <w:r>
-        <w:br/>
-      </w:r>
+    </w:p>
+    <w:p>
+      <w:pPr>
+        <w:pStyle w:val="BodyText"/>
+      </w:pPr>
       <w:r>
         <w:t xml:space="preserve">Sollte die Kleidung eines Arbeitskollegen in Brand geraten, muss dieser von den Füßen aufwärts mit einem Feuerlöscher gelöscht werden.</w:t>
       </w:r>
@@ -1080,30 +1089,30 @@
         <w:pStyle w:val="FirstParagraph"/>
       </w:pPr>
       <w:r>
-        <w:t xml:space="preserve">Kann CO2 zum MAG-Schweßen verwendet werden?</w:t>
-      </w:r>
-    </w:p>
-    <w:p>
-      <w:pPr>
-        <w:pStyle w:val="BodyText"/>
-      </w:pPr>
-      <w:r>
-        <w:t xml:space="preserve">CO2 kann zum MAG-Schweilßen verwendet werden.</w:t>
-      </w:r>
-    </w:p>
-    <w:p>
-      <w:r>
-        <w:pict>
-          <v:rect style="width:0;height:1.5pt" o:hralign="center" o:hrstd="t" o:hr="t"/>
-        </w:pict>
-      </w:r>
-    </w:p>
-    <w:p>
-      <w:pPr>
-        <w:pStyle w:val="FirstParagraph"/>
-      </w:pPr>
-      <w:r>
-        <w:t xml:space="preserve">Welche Art von Gas wird in der Regel beim MAG-Schweißen genutzt?</w:t>
+        <w:t xml:space="preserve">Kann CO₂ zum MAG-Schweßen verwendet werden?</w:t>
+      </w:r>
+    </w:p>
+    <w:p>
+      <w:pPr>
+        <w:pStyle w:val="BodyText"/>
+      </w:pPr>
+      <w:r>
+        <w:t xml:space="preserve">CO₂ kann zum MAG-Schweilßen verwendet werden.</w:t>
+      </w:r>
+    </w:p>
+    <w:p>
+      <w:r>
+        <w:pict>
+          <v:rect style="width:0;height:1.5pt" o:hralign="center" o:hrstd="t" o:hr="t"/>
+        </w:pict>
+      </w:r>
+    </w:p>
+    <w:p>
+      <w:pPr>
+        <w:pStyle w:val="FirstParagraph"/>
+      </w:pPr>
+      <w:r>
+        <w:t xml:space="preserve">Welche Art von Gas wird beim MAG-Schweißen genutzt?</w:t>
       </w:r>
     </w:p>
     <w:p>
@@ -1126,7 +1135,7 @@
         <w:pStyle w:val="FirstParagraph"/>
       </w:pPr>
       <w:r>
-        <w:t xml:space="preserve">Welche Art von Gas wird in der Regel beim MIG-Schweißen genutzt?</w:t>
+        <w:t xml:space="preserve">Welche Art von Gas wird beim MIG-Schweißen genutzt?</w:t>
       </w:r>
     </w:p>
     <w:p>
@@ -1151,206 +1160,259 @@
       <w:r>
         <w:t xml:space="preserve">Wozu dient die Schweißanweisung?</w:t>
       </w:r>
+    </w:p>
+    <w:p>
+      <w:pPr>
+        <w:pStyle w:val="BodyText"/>
+      </w:pPr>
+      <w:r>
+        <w:t xml:space="preserve">Aus der Schweißanweisung nimmt der Schweißßer seine Schweißparameter.</w:t>
+      </w:r>
+    </w:p>
+    <w:p>
+      <w:r>
+        <w:pict>
+          <v:rect style="width:0;height:1.5pt" o:hralign="center" o:hrstd="t" o:hr="t"/>
+        </w:pict>
+      </w:r>
+    </w:p>
+    <w:p>
+      <w:pPr>
+        <w:pStyle w:val="FirstParagraph"/>
+      </w:pPr>
+      <w:r>
+        <w:t xml:space="preserve">Woher nimmt der Schweißer seine Schweißparameter?</w:t>
+      </w:r>
+    </w:p>
+    <w:p>
+      <w:pPr>
+        <w:pStyle w:val="BodyText"/>
+      </w:pPr>
+      <w:r>
+        <w:t xml:space="preserve">Aus der Schweißanweisung nimmt der Schweißßer seine Schweißparameter.</w:t>
+      </w:r>
+    </w:p>
+    <w:p>
+      <w:r>
+        <w:pict>
+          <v:rect style="width:0;height:1.5pt" o:hralign="center" o:hrstd="t" o:hr="t"/>
+        </w:pict>
+      </w:r>
+    </w:p>
+    <w:p>
+      <w:pPr>
+        <w:pStyle w:val="FirstParagraph"/>
+      </w:pPr>
+      <w:r>
+        <w:t xml:space="preserve">Welche Schutzgasmenge wird bei einem 1mm Draht, bei MAG-Schweißen empfohlen?</w:t>
+      </w:r>
+    </w:p>
+    <w:p>
+      <w:pPr>
+        <w:pStyle w:val="BodyText"/>
+      </w:pPr>
+      <w:r>
+        <w:t xml:space="preserve">Bei einem 1mm Draht wird beim MAG-Schweißen eine Schutzgasmenge von 10-15 l/min empfohlen. (Drahtdurchmesser mal 10-15)</w:t>
+      </w:r>
+    </w:p>
+    <w:p>
+      <w:r>
+        <w:pict>
+          <v:rect style="width:0;height:1.5pt" o:hralign="center" o:hrstd="t" o:hr="t"/>
+        </w:pict>
+      </w:r>
+    </w:p>
+    <w:bookmarkEnd w:id="27"/>
+    <w:bookmarkStart w:id="38" w:name="allgemeines-werkstoffkunde"/>
+    <w:p>
+      <w:pPr>
+        <w:pStyle w:val="Heading3"/>
+      </w:pPr>
+      <w:r>
+        <w:t xml:space="preserve">Allgemeines / Werkstoffkunde</w:t>
+      </w:r>
+    </w:p>
+    <w:p>
+      <w:r>
+        <w:pict>
+          <v:rect style="width:0;height:1.5pt" o:hralign="center" o:hrstd="t" o:hr="t"/>
+        </w:pict>
+      </w:r>
+    </w:p>
+    <w:p>
+      <w:pPr>
+        <w:pStyle w:val="FirstParagraph"/>
+      </w:pPr>
+      <w:r>
+        <w:t xml:space="preserve">Ab welcher Wanddicke muss ein mit einer V-Fuge vorbereited werden und mit welchen Flankenwinkel?</w:t>
+      </w:r>
+    </w:p>
+    <w:p>
+      <w:pPr>
+        <w:pStyle w:val="BodyText"/>
+      </w:pPr>
+      <w:r>
+        <w:t xml:space="preserve">Ein Stumpfstoß mit einer Wanddicke von +3 mm,ist mit einer V-Fuge mit 30° Flankenwinkel vorzubereiten.</w:t>
+      </w:r>
+    </w:p>
+    <w:p>
+      <w:r>
+        <w:pict>
+          <v:rect style="width:0;height:1.5pt" o:hralign="center" o:hrstd="t" o:hr="t"/>
+        </w:pict>
+      </w:r>
+    </w:p>
+    <w:p>
+      <w:pPr>
+        <w:pStyle w:val="FirstParagraph"/>
+      </w:pPr>
+      <w:r>
+        <w:t xml:space="preserve">Womit lässt sich eine Wurzel im allgemeinen gut ausarbeiten?</w:t>
+      </w:r>
+    </w:p>
+    <w:p>
+      <w:pPr>
+        <w:pStyle w:val="BodyText"/>
+      </w:pPr>
+      <w:r>
+        <w:t xml:space="preserve">Mit einem Fugenhobel oder einem Winkelschleifer, lässt sich eine Wurzel im allgemeinem gut ausarbeiten.</w:t>
+      </w:r>
+    </w:p>
+    <w:p>
+      <w:r>
+        <w:pict>
+          <v:rect style="width:0;height:1.5pt" o:hralign="center" o:hrstd="t" o:hr="t"/>
+        </w:pict>
+      </w:r>
+    </w:p>
+    <w:p>
+      <w:pPr>
+        <w:pStyle w:val="FirstParagraph"/>
+      </w:pPr>
+      <w:r>
+        <w:t xml:space="preserve">Was lässt sich durch Schweißerfahrung vermeiden?</w:t>
+      </w:r>
+    </w:p>
+    <w:p>
+      <w:pPr>
+        <w:pStyle w:val="BodyText"/>
+      </w:pPr>
+      <w:r>
+        <w:t xml:space="preserve">Durch einen erfahrenen Schweißer lassen sich im Allgemeinen das Gegenschweißen und Ausarbeiten einer Wurzel vermeiden.</w:t>
+      </w:r>
+    </w:p>
+    <w:p>
+      <w:r>
+        <w:pict>
+          <v:rect style="width:0;height:1.5pt" o:hralign="center" o:hrstd="t" o:hr="t"/>
+        </w:pict>
+      </w:r>
+    </w:p>
+    <w:p>
+      <w:pPr>
+        <w:pStyle w:val="FirstParagraph"/>
+      </w:pPr>
+      <w:r>
+        <w:t xml:space="preserve">Wie heißt die Spannung die an Klemmen herrscht wenn kein Lichtbogen brennt?</w:t>
+      </w:r>
+    </w:p>
+    <w:p>
+      <w:pPr>
+        <w:pStyle w:val="BodyText"/>
+      </w:pPr>
+      <w:r>
+        <w:t xml:space="preserve">Die Leerlaufspannung ist die Spannung die an den Klemmen herrscht wenn kein Lichtbogen brennt.</w:t>
+      </w:r>
+    </w:p>
+    <w:p>
+      <w:r>
+        <w:pict>
+          <v:rect style="width:0;height:1.5pt" o:hralign="center" o:hrstd="t" o:hr="t"/>
+        </w:pict>
+      </w:r>
+    </w:p>
+    <w:p>
+      <w:pPr>
+        <w:pStyle w:val="FirstParagraph"/>
+      </w:pPr>
+      <w:r>
+        <w:t xml:space="preserve">Muss die Vorwärmung eines vorzuwärmenden Werkstücks vor dem Heftvorgang erfolgen?</w:t>
+      </w:r>
+    </w:p>
+    <w:p>
+      <w:pPr>
+        <w:pStyle w:val="BodyText"/>
+      </w:pPr>
+      <w:r>
+        <w:rPr>
+          <w:bCs/>
+          <w:b/>
+        </w:rPr>
+        <w:t xml:space="preserve">JA</w:t>
+      </w:r>
       <w:r>
         <w:br/>
       </w:r>
       <w:r>
-        <w:t xml:space="preserve">Aus der Schweißanweisung nimmt der Schweißßer seine Schweißparameter.</w:t>
-      </w:r>
-    </w:p>
-    <w:p>
-      <w:r>
-        <w:pict>
-          <v:rect style="width:0;height:1.5pt" o:hralign="center" o:hrstd="t" o:hr="t"/>
-        </w:pict>
-      </w:r>
-    </w:p>
-    <w:p>
-      <w:pPr>
-        <w:pStyle w:val="FirstParagraph"/>
-      </w:pPr>
-      <w:r>
-        <w:t xml:space="preserve">Woher nimmt der Schweißer seine Schweißparameter?</w:t>
+        <w:t xml:space="preserve">Beim Heften eines vorzuwärmenden Werkstückes, muss die Vorwärmung vor dem Heftvorgang erfolgen.</w:t>
+      </w:r>
+    </w:p>
+    <w:p>
+      <w:r>
+        <w:pict>
+          <v:rect style="width:0;height:1.5pt" o:hralign="center" o:hrstd="t" o:hr="t"/>
+        </w:pict>
+      </w:r>
+    </w:p>
+    <w:p>
+      <w:pPr>
+        <w:pStyle w:val="FirstParagraph"/>
+      </w:pPr>
+      <w:r>
+        <w:t xml:space="preserve">Was kann bei der Stahlbezeichnung S460N unmittelbar abgelesen werden?</w:t>
+      </w:r>
+    </w:p>
+    <w:p>
+      <w:pPr>
+        <w:pStyle w:val="BodyText"/>
+      </w:pPr>
+      <w:r>
+        <w:t xml:space="preserve">Bei der Stahlbezeichnung</w:t>
+      </w:r>
+      <w:r>
+        <w:t xml:space="preserve"> </w:t>
+      </w:r>
+      <w:r>
+        <w:rPr>
+          <w:bCs/>
+          <w:b/>
+        </w:rPr>
+        <w:t xml:space="preserve">S460</w:t>
+      </w:r>
+      <w:r>
+        <w:t xml:space="preserve">N ist unmittelbar die</w:t>
+      </w:r>
+      <w:r>
+        <w:t xml:space="preserve"> </w:t>
+      </w:r>
+      <w:r>
+        <w:rPr>
+          <w:bCs/>
+          <w:b/>
+        </w:rPr>
+        <w:t xml:space="preserve">Mindeststreckgrenze</w:t>
+      </w:r>
+      <w:r>
+        <w:t xml:space="preserve"> </w:t>
+      </w:r>
+      <w:r>
+        <w:t xml:space="preserve">abzulesen.</w:t>
       </w:r>
       <w:r>
         <w:br/>
       </w:r>
       <w:r>
-        <w:t xml:space="preserve">Aus der Schweißanweisung nimmt der Schweißßer seine Schweißparameter.</w:t>
-      </w:r>
-    </w:p>
-    <w:p>
-      <w:r>
-        <w:pict>
-          <v:rect style="width:0;height:1.5pt" o:hralign="center" o:hrstd="t" o:hr="t"/>
-        </w:pict>
-      </w:r>
-    </w:p>
-    <w:p>
-      <w:pPr>
-        <w:pStyle w:val="FirstParagraph"/>
-      </w:pPr>
-      <w:r>
-        <w:t xml:space="preserve">Welche Schutzgasmenge wird bei einem 1mm Draht, bei MAG-Schweißen empfohlen?</w:t>
-      </w:r>
-      <w:r>
-        <w:br/>
-      </w:r>
-      <w:r>
-        <w:t xml:space="preserve">Bei einem 1mm Draht wird beim MAG-Schweißen eine Schutzgasmenge von 10-15 l/min empfohlen. (Drahtdurchmesser mal 10-15)</w:t>
-      </w:r>
-    </w:p>
-    <w:p>
-      <w:r>
-        <w:pict>
-          <v:rect style="width:0;height:1.5pt" o:hralign="center" o:hrstd="t" o:hr="t"/>
-        </w:pict>
-      </w:r>
-    </w:p>
-    <w:bookmarkEnd w:id="27"/>
-    <w:bookmarkStart w:id="37" w:name="allgemeines-werkstoffkunde"/>
-    <w:p>
-      <w:pPr>
-        <w:pStyle w:val="Heading3"/>
-      </w:pPr>
-      <w:r>
-        <w:t xml:space="preserve">Allgemeines / Werkstoffkunde</w:t>
-      </w:r>
-    </w:p>
-    <w:p>
-      <w:r>
-        <w:pict>
-          <v:rect style="width:0;height:1.5pt" o:hralign="center" o:hrstd="t" o:hr="t"/>
-        </w:pict>
-      </w:r>
-    </w:p>
-    <w:p>
-      <w:pPr>
-        <w:pStyle w:val="FirstParagraph"/>
-      </w:pPr>
-      <w:r>
-        <w:t xml:space="preserve">Ab welcher Wanddicke muss ein mit einer V-Fuge vorbereited werden und mit welchen Flankenwinkel?</w:t>
-      </w:r>
-    </w:p>
-    <w:p>
-      <w:pPr>
-        <w:pStyle w:val="BodyText"/>
-      </w:pPr>
-      <w:r>
-        <w:t xml:space="preserve">Ein Stumpfstoß mit einer Wanddicke von +3 mm,ist mit einer V-Fuge mit 30° Flankenwinkel vorzubereiten.</w:t>
-      </w:r>
-    </w:p>
-    <w:p>
-      <w:r>
-        <w:pict>
-          <v:rect style="width:0;height:1.5pt" o:hralign="center" o:hrstd="t" o:hr="t"/>
-        </w:pict>
-      </w:r>
-    </w:p>
-    <w:p>
-      <w:pPr>
-        <w:pStyle w:val="FirstParagraph"/>
-      </w:pPr>
-      <w:r>
-        <w:t xml:space="preserve">Womit lässt sich eine Wurzel im allgemeinen gut ausarbeiten?</w:t>
-      </w:r>
-    </w:p>
-    <w:p>
-      <w:pPr>
-        <w:pStyle w:val="BodyText"/>
-      </w:pPr>
-      <w:r>
-        <w:t xml:space="preserve">Mit einem Fugenhobel oder einem Winkelschleifer, lässt sich eine Wurzel im allgemeinem gut ausarbeiten.</w:t>
-      </w:r>
-    </w:p>
-    <w:p>
-      <w:r>
-        <w:pict>
-          <v:rect style="width:0;height:1.5pt" o:hralign="center" o:hrstd="t" o:hr="t"/>
-        </w:pict>
-      </w:r>
-    </w:p>
-    <w:p>
-      <w:pPr>
-        <w:pStyle w:val="FirstParagraph"/>
-      </w:pPr>
-      <w:r>
-        <w:t xml:space="preserve">Was lässt sich durch Schweißerfahrung vermeiden?</w:t>
-      </w:r>
-    </w:p>
-    <w:p>
-      <w:pPr>
-        <w:pStyle w:val="BodyText"/>
-      </w:pPr>
-      <w:r>
-        <w:t xml:space="preserve">Durch einen erfahrenen Schweißer lassen sich im Allgemeinen das Gegenschweißen und Ausarbeiten einer Wurzel vermeiden.</w:t>
-      </w:r>
-    </w:p>
-    <w:p>
-      <w:r>
-        <w:pict>
-          <v:rect style="width:0;height:1.5pt" o:hralign="center" o:hrstd="t" o:hr="t"/>
-        </w:pict>
-      </w:r>
-    </w:p>
-    <w:p>
-      <w:pPr>
-        <w:pStyle w:val="FirstParagraph"/>
-      </w:pPr>
-      <w:r>
-        <w:t xml:space="preserve">Wie heißt die Spannung die an Klemmen herrscht wenn kein Lichtbogen brennt?</w:t>
-      </w:r>
-    </w:p>
-    <w:p>
-      <w:pPr>
-        <w:pStyle w:val="BodyText"/>
-      </w:pPr>
-      <w:r>
-        <w:t xml:space="preserve">Die Leerlaufspannung ist die Spannung die an den Klemmen herrscht wenn kein Lichtbogen brennt.</w:t>
-      </w:r>
-    </w:p>
-    <w:p>
-      <w:r>
-        <w:pict>
-          <v:rect style="width:0;height:1.5pt" o:hralign="center" o:hrstd="t" o:hr="t"/>
-        </w:pict>
-      </w:r>
-    </w:p>
-    <w:p>
-      <w:pPr>
-        <w:pStyle w:val="FirstParagraph"/>
-      </w:pPr>
-      <w:r>
-        <w:t xml:space="preserve">Muss die Vorwärmung eines vorzuwärmenden Werkstücks vor dem Heftvorgang erfolgen?</w:t>
-      </w:r>
-      <w:r>
-        <w:br/>
-      </w:r>
-      <w:r>
-        <w:t xml:space="preserve">Beim Heften eines vorzuwärmenden Werkstückes, muss die Vorwärmung vor dem Heftvorgang erfolgen.</w:t>
-      </w:r>
-    </w:p>
-    <w:p>
-      <w:r>
-        <w:pict>
-          <v:rect style="width:0;height:1.5pt" o:hralign="center" o:hrstd="t" o:hr="t"/>
-        </w:pict>
-      </w:r>
-    </w:p>
-    <w:p>
-      <w:pPr>
-        <w:pStyle w:val="FirstParagraph"/>
-      </w:pPr>
-      <w:r>
-        <w:t xml:space="preserve">Was kann bei der Stahlbezeichnung S460N unmittelbar abgelesen werden?</w:t>
-      </w:r>
-    </w:p>
-    <w:p>
-      <w:pPr>
-        <w:pStyle w:val="BodyText"/>
-      </w:pPr>
-      <w:r>
-        <w:t xml:space="preserve">Bei der Stahlbezeichnung S46ON ist unmittelbar die Mindeststreckgrenze abzulesen. --&gt; 460Nmm2.</w:t>
+        <w:t xml:space="preserve">--&gt; 460 N/mm².</w:t>
       </w:r>
     </w:p>
     <w:p>
@@ -1373,22 +1435,65 @@
         <w:pStyle w:val="BodyText"/>
       </w:pPr>
       <w:r>
-        <w:t xml:space="preserve">Den Werkstoff S355N bezeichnet man als einen Feinkornbaustahl.</w:t>
-      </w:r>
-    </w:p>
-    <w:p>
-      <w:r>
-        <w:pict>
-          <v:rect style="width:0;height:1.5pt" o:hralign="center" o:hrstd="t" o:hr="t"/>
-        </w:pict>
-      </w:r>
-    </w:p>
-    <w:p>
-      <w:pPr>
-        <w:pStyle w:val="FirstParagraph"/>
-      </w:pPr>
-      <w:r>
-        <w:t xml:space="preserve">Wie entstehen beim MAG-Schweißen geringe Schlackenmengen?</w:t>
+        <w:t xml:space="preserve">Den Werkstoff S355</w:t>
+      </w:r>
+      <w:r>
+        <w:rPr>
+          <w:bCs/>
+          <w:b/>
+        </w:rPr>
+        <w:t xml:space="preserve">N</w:t>
+      </w:r>
+      <w:r>
+        <w:t xml:space="preserve"> </w:t>
+      </w:r>
+      <w:r>
+        <w:t xml:space="preserve">bezeichnet man als einen Feinkornbaustahl.</w:t>
+      </w:r>
+      <w:r>
+        <w:t xml:space="preserve"> </w:t>
+      </w:r>
+      <w:r>
+        <w:rPr>
+          <w:bCs/>
+          <w:b/>
+        </w:rPr>
+        <w:t xml:space="preserve">N</w:t>
+      </w:r>
+      <w:r>
+        <w:t xml:space="preserve"> </w:t>
+      </w:r>
+      <w:r>
+        <w:t xml:space="preserve">---&gt;</w:t>
+      </w:r>
+      <w:r>
+        <w:t xml:space="preserve"> </w:t>
+      </w:r>
+      <w:r>
+        <w:rPr>
+          <w:bCs/>
+          <w:b/>
+        </w:rPr>
+        <w:t xml:space="preserve">Normalisiert</w:t>
+      </w:r>
+    </w:p>
+    <w:p>
+      <w:r>
+        <w:pict>
+          <v:rect style="width:0;height:1.5pt" o:hralign="center" o:hrstd="t" o:hr="t"/>
+        </w:pict>
+      </w:r>
+    </w:p>
+    <w:p>
+      <w:pPr>
+        <w:pStyle w:val="FirstParagraph"/>
+      </w:pPr>
+      <w:r>
+        <w:rPr>
+          <w:iCs/>
+          <w:i/>
+        </w:rPr>
+        <w:t xml:space="preserve">Wie entstehen beim MAG-Schweißen die geringen Schlackenmengen?</w:t>
       </w:r>
     </w:p>
     <w:p>
@@ -1419,7 +1524,17 @@
         <w:pStyle w:val="BodyText"/>
       </w:pPr>
       <w:r>
-        <w:t xml:space="preserve">Mischgase führen zu geringeren Spritzerbildungen als das verwenden von CO2 beim MAG-Schweißen.</w:t>
+        <w:t xml:space="preserve">Mischgase führen zu geringeren Spritzerbildungen als das verwenden von CO₂ beim MAG-Schweißen.</w:t>
+      </w:r>
+      <w:r>
+        <w:t xml:space="preserve"> </w:t>
+      </w:r>
+      <w:r>
+        <w:rPr>
+          <w:iCs/>
+          <w:i/>
+        </w:rPr>
+        <w:t xml:space="preserve">zB.: Ag</w:t>
       </w:r>
     </w:p>
     <w:p>
@@ -1465,7 +1580,39 @@
         <w:pStyle w:val="BodyText"/>
       </w:pPr>
       <w:r>
-        <w:t xml:space="preserve">s235JRG2 ist die Bezeichnung für einen Stahl mit einer Mindeststreckgrenze von Re von 235 N/mm2</w:t>
+        <w:t xml:space="preserve">s235JRG2 ist die Bezeichnung für einen Stahl mit einer</w:t>
+      </w:r>
+      <w:r>
+        <w:t xml:space="preserve"> </w:t>
+      </w:r>
+      <w:r>
+        <w:rPr>
+          <w:bCs/>
+          <w:b/>
+        </w:rPr>
+        <w:t xml:space="preserve">Mindeststreckgrenze</w:t>
+      </w:r>
+      <w:r>
+        <w:t xml:space="preserve"> </w:t>
+      </w:r>
+      <w:r>
+        <w:t xml:space="preserve">von</w:t>
+      </w:r>
+      <w:r>
+        <w:t xml:space="preserve"> </w:t>
+      </w:r>
+      <w:r>
+        <w:rPr>
+          <w:bCs/>
+          <w:b/>
+        </w:rPr>
+        <w:t xml:space="preserve">Re</w:t>
+      </w:r>
+      <w:r>
+        <w:t xml:space="preserve"> </w:t>
+      </w:r>
+      <w:r>
+        <w:t xml:space="preserve">von 235 N/mm²</w:t>
       </w:r>
     </w:p>
     <w:p>
@@ -1484,18 +1631,18 @@
           <wp:inline>
             <wp:extent cx="228600" cy="228600"/>
             <wp:effectExtent b="0" l="0" r="0" t="0"/>
-            <wp:docPr descr="" title="" id="28" name="Picture"/>
+            <wp:docPr descr="" title="" id="29" name="Picture"/>
             <a:graphic>
               <a:graphicData uri="http://schemas.openxmlformats.org/drawingml/2006/picture">
                 <pic:pic>
                   <pic:nvPicPr>
-                    <pic:cNvPr descr="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" id="29" name="Picture"/>
+                    <pic:cNvPr descr="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" id="30" name="Picture"/>
                     <pic:cNvPicPr>
                       <a:picLocks noChangeArrowheads="1" noChangeAspect="1"/>
                     </pic:cNvPicPr>
                   </pic:nvPicPr>
                   <pic:blipFill>
-                    <a:blip r:embed="rId23"/>
+                    <a:blip r:embed="rId28"/>
                     <a:stretch>
                       <a:fillRect/>
                     </a:stretch>
@@ -1547,18 +1694,18 @@
           <wp:inline>
             <wp:extent cx="4245885" cy="5057974"/>
             <wp:effectExtent b="0" l="0" r="0" t="0"/>
-            <wp:docPr descr="WiFi-Share/Schweißtechnik/📁 Images/Pasted image 20230422165150.png" title="" id="31" name="Picture"/>
+            <wp:docPr descr="WiFi-Share/Schweißtechnik/📁 Images/Pasted image 20230422165150.png" title="" id="32" name="Picture"/>
             <a:graphic>
               <a:graphicData uri="http://schemas.openxmlformats.org/drawingml/2006/picture">
                 <pic:pic>
                   <pic:nvPicPr>
-                    <pic:cNvPr descr="D:\Users\Public\Stuff\Notes\WiFi\WiFi-Share\Schwei%C3%9Ftechnik\%F0%9F%93%81%20Images\Pasted%20image%2020230422165150.png" id="32" name="Picture"/>
+                    <pic:cNvPr descr="D:\Users\Public\Stuff\Notes\WiFi\WiFi-Share\Schwei%C3%9Ftechnik\%F0%9F%93%81%20Images\Pasted%20image%2020230422165150.png" id="33" name="Picture"/>
                     <pic:cNvPicPr>
                       <a:picLocks noChangeArrowheads="1" noChangeAspect="1"/>
                     </pic:cNvPicPr>
                   </pic:nvPicPr>
                   <pic:blipFill>
-                    <a:blip r:embed="rId30"/>
+                    <a:blip r:embed="rId31"/>
                     <a:stretch>
                       <a:fillRect/>
                     </a:stretch>
@@ -1594,18 +1741,18 @@
           <wp:inline>
             <wp:extent cx="228600" cy="228600"/>
             <wp:effectExtent b="0" l="0" r="0" t="0"/>
-            <wp:docPr descr="" title="" id="34" name="Picture"/>
+            <wp:docPr descr="" title="" id="35" name="Picture"/>
             <a:graphic>
               <a:graphicData uri="http://schemas.openxmlformats.org/drawingml/2006/picture">
                 <pic:pic>
                   <pic:nvPicPr>
-                    <pic:cNvPr descr="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" id="35" name="Picture"/>
+                    <pic:cNvPr descr="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" id="36" name="Picture"/>
                     <pic:cNvPicPr>
                       <a:picLocks noChangeArrowheads="1" noChangeAspect="1"/>
                     </pic:cNvPicPr>
                   </pic:nvPicPr>
                   <pic:blipFill>
-                    <a:blip r:embed="rId33"/>
+                    <a:blip r:embed="rId34"/>
                     <a:stretch>
                       <a:fillRect/>
                     </a:stretch>
@@ -1640,7 +1787,7 @@
         <w:t xml:space="preserve">Extra Fragen und Antworten</w:t>
       </w:r>
     </w:p>
-    <w:bookmarkStart w:id="36" w:name="die-häufigsten-schweißfehler-sind"/>
+    <w:bookmarkStart w:id="37" w:name="die-häufigsten-schweißfehler-sind"/>
     <w:p>
       <w:pPr>
         <w:pStyle w:val="Heading4"/>
@@ -1745,9 +1892,9 @@
         <w:t xml:space="preserve">Schweißnahtüberlappung</w:t>
       </w:r>
     </w:p>
-    <w:bookmarkEnd w:id="36"/>
     <w:bookmarkEnd w:id="37"/>
     <w:bookmarkEnd w:id="38"/>
+    <w:bookmarkEnd w:id="39"/>
     <w:sectPr/>
   </w:body>
 </w:document>

</xml_diff>

<commit_message>
vault backup: 2023-04-25 20:27:48
Affected files:
.obsidian/workspace.json
WiFi-Share/Schweißtechnik/.~lock.Fragen & Antworten.docx#
WiFi-Share/Schweißtechnik/Fragen & Antworten.docx
</commit_message>
<xml_diff>
--- a/WiFi-Share/Schweißtechnik/Fragen & Antworten.docx
+++ b/WiFi-Share/Schweißtechnik/Fragen & Antworten.docx
@@ -564,7 +564,7 @@
         <w:pStyle w:val="BodyText"/>
       </w:pPr>
       <w:r>
-        <w:t xml:space="preserve">Bei Schneid- und Schweilarbeiten in feuer- und explosionsgefährdeten Räumen müssen vor Beginn der Arbeiten alle Gefahrengüter entfernt werden.</w:t>
+        <w:t xml:space="preserve">Bei Schneid- und Schweiarbeiten in feuer- und explosionsgefährdeten Räumen müssen vor Beginn der Arbeiten alle Gefahrengüter entfernt werden.</w:t>
       </w:r>
     </w:p>
     <w:p>
@@ -648,7 +648,7 @@
         <w:pStyle w:val="FirstParagraph"/>
       </w:pPr>
       <w:r>
-        <w:t xml:space="preserve">Was muss bei Wartungsarbeiten an einmem Schweijßgerät immer beachtet werden?</w:t>
+        <w:t xml:space="preserve">Was muss bei Wartungsarbeiten an einmem Schweißgerät immer beachtet werden?</w:t>
       </w:r>
     </w:p>
     <w:p>
@@ -694,7 +694,7 @@
         <w:pStyle w:val="FirstParagraph"/>
       </w:pPr>
       <w:r>
-        <w:t xml:space="preserve">Dürfen die Gasflaschen mit Hilfe von Latenhebemagnet transportiert werden?</w:t>
+        <w:t xml:space="preserve">Dürfen die Gasflaschen mit Hilfe von Lastenhebemagnet transportiert werden?</w:t>
       </w:r>
     </w:p>
     <w:p>
@@ -811,22 +811,22 @@
         <w:pStyle w:val="BodyText"/>
       </w:pPr>
       <w:r>
-        <w:t xml:space="preserve">Beim Schutzgasschweißen wird odie Schweißnaht durch einen Schutzgasmantel gegn Luftzutritt geschützt.</w:t>
-      </w:r>
-    </w:p>
-    <w:p>
-      <w:r>
-        <w:pict>
-          <v:rect style="width:0;height:1.5pt" o:hralign="center" o:hrstd="t" o:hr="t"/>
-        </w:pict>
-      </w:r>
-    </w:p>
-    <w:p>
-      <w:pPr>
-        <w:pStyle w:val="FirstParagraph"/>
-      </w:pPr>
-      <w:r>
-        <w:t xml:space="preserve">Was ist für die Gütesicherung der Schweißnaht nicht geigenet?</w:t>
+        <w:t xml:space="preserve">Beim Schutzgasschweißen wird die Schweißnaht durch einen Schutzgasmantel gegen Luftzutritt geschützt.</w:t>
+      </w:r>
+    </w:p>
+    <w:p>
+      <w:r>
+        <w:pict>
+          <v:rect style="width:0;height:1.5pt" o:hralign="center" o:hrstd="t" o:hr="t"/>
+        </w:pict>
+      </w:r>
+    </w:p>
+    <w:p>
+      <w:pPr>
+        <w:pStyle w:val="FirstParagraph"/>
+      </w:pPr>
+      <w:r>
+        <w:t xml:space="preserve">Was ist für die Gütesicherung der Schweißnaht nicht geeignet?</w:t>
       </w:r>
     </w:p>
     <w:p>
@@ -857,30 +857,30 @@
         <w:pStyle w:val="BodyText"/>
       </w:pPr>
       <w:r>
-        <w:t xml:space="preserve">Durch schweißen nach einem Schweilßfolgeplan kann man, Schrumpfungen, Verformungen und Spannungen in einem Werkstück gering halten.</w:t>
-      </w:r>
-    </w:p>
-    <w:p>
-      <w:r>
-        <w:pict>
-          <v:rect style="width:0;height:1.5pt" o:hralign="center" o:hrstd="t" o:hr="t"/>
-        </w:pict>
-      </w:r>
-    </w:p>
-    <w:p>
-      <w:pPr>
-        <w:pStyle w:val="FirstParagraph"/>
-      </w:pPr>
-      <w:r>
-        <w:t xml:space="preserve">Wozu dient der Schweilßfolgeplan?</w:t>
-      </w:r>
-    </w:p>
-    <w:p>
-      <w:pPr>
-        <w:pStyle w:val="BodyText"/>
-      </w:pPr>
-      <w:r>
-        <w:t xml:space="preserve">Durch schweißen nach einem Schweilßfolgeplan kann man, Schrumpfungen, Verformungen und Spannungen in einem Werkstück gering halten.</w:t>
+        <w:t xml:space="preserve">Durch schweißen nach einem Schweißfolgeplan kann man, Schrumpfungen, Verformungen und Spannungen in einem Werkstück gering halten.</w:t>
+      </w:r>
+    </w:p>
+    <w:p>
+      <w:r>
+        <w:pict>
+          <v:rect style="width:0;height:1.5pt" o:hralign="center" o:hrstd="t" o:hr="t"/>
+        </w:pict>
+      </w:r>
+    </w:p>
+    <w:p>
+      <w:pPr>
+        <w:pStyle w:val="FirstParagraph"/>
+      </w:pPr>
+      <w:r>
+        <w:t xml:space="preserve">Wozu dient der Schweißfolgeplan?</w:t>
+      </w:r>
+    </w:p>
+    <w:p>
+      <w:pPr>
+        <w:pStyle w:val="BodyText"/>
+      </w:pPr>
+      <w:r>
+        <w:t xml:space="preserve">Durch schweißen nach einem Schweißfolgeplan kann man, Schrumpfungen, Verformungen und Spannungen in einem Werkstück gering halten.</w:t>
       </w:r>
     </w:p>
     <w:p>
@@ -972,30 +972,30 @@
         <w:pStyle w:val="BodyText"/>
       </w:pPr>
       <w:r>
-        <w:t xml:space="preserve">Durch richtige Parametereinstellung kann man die Spritzerbildung beim MAG- Schweilßen verringern.</w:t>
-      </w:r>
-    </w:p>
-    <w:p>
-      <w:r>
-        <w:pict>
-          <v:rect style="width:0;height:1.5pt" o:hralign="center" o:hrstd="t" o:hr="t"/>
-        </w:pict>
-      </w:r>
-    </w:p>
-    <w:p>
-      <w:pPr>
-        <w:pStyle w:val="FirstParagraph"/>
-      </w:pPr>
-      <w:r>
-        <w:t xml:space="preserve">Wie kann man der Härteneignung entgegenwirken?</w:t>
-      </w:r>
-    </w:p>
-    <w:p>
-      <w:pPr>
-        <w:pStyle w:val="BodyText"/>
-      </w:pPr>
-      <w:r>
-        <w:t xml:space="preserve">Um der Härteneignung entgegenzuwirken, wird ein Werkstoff beim Schweißen vorgewärmt.</w:t>
+        <w:t xml:space="preserve">Durch richtige Parametereinstellung kann man die Spritzerbildung beim MAG- Schweißen verringern.</w:t>
+      </w:r>
+    </w:p>
+    <w:p>
+      <w:r>
+        <w:pict>
+          <v:rect style="width:0;height:1.5pt" o:hralign="center" o:hrstd="t" o:hr="t"/>
+        </w:pict>
+      </w:r>
+    </w:p>
+    <w:p>
+      <w:pPr>
+        <w:pStyle w:val="FirstParagraph"/>
+      </w:pPr>
+      <w:r>
+        <w:t xml:space="preserve">Wie kann man der Härteneigung entgegenwirken?</w:t>
+      </w:r>
+    </w:p>
+    <w:p>
+      <w:pPr>
+        <w:pStyle w:val="BodyText"/>
+      </w:pPr>
+      <w:r>
+        <w:t xml:space="preserve">Um der Härteneigung entgegenzuwirken, wird ein Werkstoff beim Schweißen vorgewärmt.</w:t>
       </w:r>
     </w:p>
     <w:p>
@@ -1033,7 +1033,7 @@
         <w:pStyle w:val="FirstParagraph"/>
       </w:pPr>
       <w:r>
-        <w:t xml:space="preserve">Welche auswirkung hat Kohlenstoff beim unsachgemäßen Schweißen?</w:t>
+        <w:t xml:space="preserve">Welche Auswirkung hat Kohlenstoff beim unsachgemäßen Schweißen?</w:t>
       </w:r>
     </w:p>
     <w:p>
@@ -1097,7 +1097,7 @@
         <w:pStyle w:val="BodyText"/>
       </w:pPr>
       <w:r>
-        <w:t xml:space="preserve">CO₂ kann zum MAG-Schweilßen verwendet werden.</w:t>
+        <w:t xml:space="preserve">CO₂ kann zum MAG-Schweißen verwendet werden.</w:t>
       </w:r>
     </w:p>
     <w:p>
@@ -1557,7 +1557,7 @@
         <w:pStyle w:val="BodyText"/>
       </w:pPr>
       <w:r>
-        <w:t xml:space="preserve">Zwischen MAG- und MIG-Verfahren gibt es keine generelle Austauschbarkeit der Gase. MAG-Schweißen --&gt; Aktives Gas MIG-Schweilßen --&gt; Inertes Gas</w:t>
+        <w:t xml:space="preserve">Zwischen MAG- und MIG-Verfahren gibt es keine generelle Austauschbarkeit der Gase. MAG-Schweißen --&gt; Aktives Gas MIG-Schweißen --&gt; Inertes Gas</w:t>
       </w:r>
     </w:p>
     <w:p>

</xml_diff>